<commit_message>
Update po-noban.template.docx with fixed tags and placeholders
</commit_message>
<xml_diff>
--- a/template/po-noban.template.docx
+++ b/template/po-noban.template.docx
@@ -10,15 +10,7 @@
         </w:rPr>
       </w:pPr>
       <w:r>
-        <w:t>{{</w:t>
-      </w:r>
-      <w:proofErr w:type="spellStart"/>
-      <w:r>
-        <w:t>poNumber</w:t>
-      </w:r>
-      <w:proofErr w:type="spellEnd"/>
-      <w:r>
-        <w:t>}}</w:t>
+        <w:t>{{poNumber}}</w:t>
       </w:r>
       <w:r>
         <w:t xml:space="preserve"> </w:t>
@@ -781,7 +773,7 @@
           <w:color w:val="000000" w:themeColor="text1"/>
           <w:rtl/>
         </w:rPr>
-        <w:t>{</w:t>
+        <w:t>{#</w:t>
       </w:r>
       <w:proofErr w:type="spellStart"/>
       <w:r>
@@ -796,13 +788,6 @@
           <w:color w:val="000000" w:themeColor="text1"/>
           <w:rtl/>
         </w:rPr>
-        <w:t>#</w:t>
-      </w:r>
-      <w:r>
-        <w:rPr>
-          <w:color w:val="000000" w:themeColor="text1"/>
-          <w:rtl/>
-        </w:rPr>
         <w:t>}، و آقا</w:t>
       </w:r>
       <w:r>
@@ -924,6 +909,101 @@
         <w:rPr>
           <w:color w:val="000000" w:themeColor="text1"/>
         </w:rPr>
+        <w:t>{/hasKaveh}</w:t>
+      </w:r>
+      <w:r>
+        <w:rPr>
+          <w:color w:val="000000" w:themeColor="text1"/>
+          <w:rtl/>
+        </w:rPr>
+        <w:t xml:space="preserve">، </w:t>
+      </w:r>
+      <w:r>
+        <w:rPr>
+          <w:color w:val="000000" w:themeColor="text1"/>
+        </w:rPr>
+        <w:t>{#isSingleSigner}</w:t>
+      </w:r>
+      <w:r>
+        <w:rPr>
+          <w:color w:val="000000" w:themeColor="text1"/>
+          <w:rtl/>
+        </w:rPr>
+        <w:t>به عنوان صاحب امضا</w:t>
+      </w:r>
+      <w:r>
+        <w:rPr>
+          <w:rFonts w:hint="cs"/>
+          <w:color w:val="000000" w:themeColor="text1"/>
+          <w:rtl/>
+        </w:rPr>
+        <w:t>ی</w:t>
+      </w:r>
+      <w:r>
+        <w:rPr>
+          <w:color w:val="000000" w:themeColor="text1"/>
+          <w:rtl/>
+        </w:rPr>
+        <w:t xml:space="preserve"> مجاز ا</w:t>
+      </w:r>
+      <w:r>
+        <w:rPr>
+          <w:rFonts w:hint="cs"/>
+          <w:color w:val="000000" w:themeColor="text1"/>
+          <w:rtl/>
+        </w:rPr>
+        <w:t>ی</w:t>
+      </w:r>
+      <w:r>
+        <w:rPr>
+          <w:rFonts w:hint="eastAsia"/>
+          <w:color w:val="000000" w:themeColor="text1"/>
+          <w:rtl/>
+        </w:rPr>
+        <w:t>ن</w:t>
+      </w:r>
+      <w:r>
+        <w:rPr>
+          <w:color w:val="000000" w:themeColor="text1"/>
+          <w:rtl/>
+        </w:rPr>
+        <w:t xml:space="preserve"> شرکت معرف</w:t>
+      </w:r>
+      <w:r>
+        <w:rPr>
+          <w:rFonts w:hint="cs"/>
+          <w:color w:val="000000" w:themeColor="text1"/>
+          <w:rtl/>
+        </w:rPr>
+        <w:t>ی</w:t>
+      </w:r>
+      <w:r>
+        <w:rPr>
+          <w:color w:val="000000" w:themeColor="text1"/>
+          <w:rtl/>
+        </w:rPr>
+        <w:t xml:space="preserve"> م</w:t>
+      </w:r>
+      <w:r>
+        <w:rPr>
+          <w:rFonts w:hint="cs"/>
+          <w:color w:val="000000" w:themeColor="text1"/>
+          <w:rtl/>
+        </w:rPr>
+        <w:t>ی‌</w:t>
+      </w:r>
+      <w:r>
+        <w:rPr>
+          <w:rFonts w:hint="eastAsia"/>
+          <w:color w:val="000000" w:themeColor="text1"/>
+          <w:rtl/>
+        </w:rPr>
+        <w:t>شود</w:t>
+      </w:r>
+      <w:r>
+        <w:rPr>
+          <w:color w:val="000000" w:themeColor="text1"/>
+        </w:rPr>
         <w:t>{/</w:t>
       </w:r>
       <w:proofErr w:type="spellStart"/>
@@ -931,13 +1011,27 @@
         <w:rPr>
           <w:color w:val="000000" w:themeColor="text1"/>
         </w:rPr>
-        <w:t>hasKaveh</w:t>
+        <w:t>isSingleSigner</w:t>
       </w:r>
       <w:proofErr w:type="spellEnd"/>
       <w:r>
         <w:rPr>
           <w:color w:val="000000" w:themeColor="text1"/>
         </w:rPr>
+        <w:t>}{^</w:t>
+      </w:r>
+      <w:proofErr w:type="spellStart"/>
+      <w:r>
+        <w:rPr>
+          <w:color w:val="000000" w:themeColor="text1"/>
+        </w:rPr>
+        <w:t>isSingleSigner</w:t>
+      </w:r>
+      <w:proofErr w:type="spellEnd"/>
+      <w:r>
+        <w:rPr>
+          <w:color w:val="000000" w:themeColor="text1"/>
+        </w:rPr>
         <w:t>}</w:t>
       </w:r>
       <w:r>
@@ -945,13 +1039,83 @@
           <w:color w:val="000000" w:themeColor="text1"/>
           <w:rtl/>
         </w:rPr>
-        <w:t xml:space="preserve">، </w:t>
-      </w:r>
-      <w:r>
-        <w:rPr>
-          <w:color w:val="000000" w:themeColor="text1"/>
-        </w:rPr>
-        <w:t>{#</w:t>
+        <w:t>به عنوان صاحبان امضا</w:t>
+      </w:r>
+      <w:r>
+        <w:rPr>
+          <w:rFonts w:hint="cs"/>
+          <w:color w:val="000000" w:themeColor="text1"/>
+          <w:rtl/>
+        </w:rPr>
+        <w:t>ی</w:t>
+      </w:r>
+      <w:r>
+        <w:rPr>
+          <w:color w:val="000000" w:themeColor="text1"/>
+          <w:rtl/>
+        </w:rPr>
+        <w:t xml:space="preserve"> مجاز ا</w:t>
+      </w:r>
+      <w:r>
+        <w:rPr>
+          <w:rFonts w:hint="cs"/>
+          <w:color w:val="000000" w:themeColor="text1"/>
+          <w:rtl/>
+        </w:rPr>
+        <w:t>ی</w:t>
+      </w:r>
+      <w:r>
+        <w:rPr>
+          <w:rFonts w:hint="eastAsia"/>
+          <w:color w:val="000000" w:themeColor="text1"/>
+          <w:rtl/>
+        </w:rPr>
+        <w:t>ن</w:t>
+      </w:r>
+      <w:r>
+        <w:rPr>
+          <w:color w:val="000000" w:themeColor="text1"/>
+          <w:rtl/>
+        </w:rPr>
+        <w:t xml:space="preserve"> شرکت معرف</w:t>
+      </w:r>
+      <w:r>
+        <w:rPr>
+          <w:rFonts w:hint="cs"/>
+          <w:color w:val="000000" w:themeColor="text1"/>
+          <w:rtl/>
+        </w:rPr>
+        <w:t>ی</w:t>
+      </w:r>
+      <w:r>
+        <w:rPr>
+          <w:color w:val="000000" w:themeColor="text1"/>
+          <w:rtl/>
+        </w:rPr>
+        <w:t xml:space="preserve"> م</w:t>
+      </w:r>
+      <w:r>
+        <w:rPr>
+          <w:rFonts w:hint="cs"/>
+          <w:color w:val="000000" w:themeColor="text1"/>
+          <w:rtl/>
+        </w:rPr>
+        <w:t>ی‌</w:t>
+      </w:r>
+      <w:r>
+        <w:rPr>
+          <w:rFonts w:hint="eastAsia"/>
+          <w:color w:val="000000" w:themeColor="text1"/>
+          <w:rtl/>
+        </w:rPr>
+        <w:t>شوند</w:t>
+      </w:r>
+      <w:r>
+        <w:rPr>
+          <w:color w:val="000000" w:themeColor="text1"/>
+          <w:rtl/>
+        </w:rPr>
+        <w:t>{/</w:t>
       </w:r>
       <w:proofErr w:type="spellStart"/>
       <w:r>
@@ -961,220 +1125,6 @@
         <w:t>isSingleSigner</w:t>
       </w:r>
       <w:proofErr w:type="spellEnd"/>
-      <w:r>
-        <w:rPr>
-          <w:color w:val="000000" w:themeColor="text1"/>
-        </w:rPr>
-        <w:t>}</w:t>
-      </w:r>
-      <w:r>
-        <w:rPr>
-          <w:color w:val="000000" w:themeColor="text1"/>
-          <w:rtl/>
-        </w:rPr>
-        <w:t>به عنوان صاحب امضا</w:t>
-      </w:r>
-      <w:r>
-        <w:rPr>
-          <w:rFonts w:hint="cs"/>
-          <w:color w:val="000000" w:themeColor="text1"/>
-          <w:rtl/>
-        </w:rPr>
-        <w:t>ی</w:t>
-      </w:r>
-      <w:r>
-        <w:rPr>
-          <w:color w:val="000000" w:themeColor="text1"/>
-          <w:rtl/>
-        </w:rPr>
-        <w:t xml:space="preserve"> مجاز ا</w:t>
-      </w:r>
-      <w:r>
-        <w:rPr>
-          <w:rFonts w:hint="cs"/>
-          <w:color w:val="000000" w:themeColor="text1"/>
-          <w:rtl/>
-        </w:rPr>
-        <w:t>ی</w:t>
-      </w:r>
-      <w:r>
-        <w:rPr>
-          <w:rFonts w:hint="eastAsia"/>
-          <w:color w:val="000000" w:themeColor="text1"/>
-          <w:rtl/>
-        </w:rPr>
-        <w:t>ن</w:t>
-      </w:r>
-      <w:r>
-        <w:rPr>
-          <w:color w:val="000000" w:themeColor="text1"/>
-          <w:rtl/>
-        </w:rPr>
-        <w:t xml:space="preserve"> شرکت معرف</w:t>
-      </w:r>
-      <w:r>
-        <w:rPr>
-          <w:rFonts w:hint="cs"/>
-          <w:color w:val="000000" w:themeColor="text1"/>
-          <w:rtl/>
-        </w:rPr>
-        <w:t>ی</w:t>
-      </w:r>
-      <w:r>
-        <w:rPr>
-          <w:color w:val="000000" w:themeColor="text1"/>
-          <w:rtl/>
-        </w:rPr>
-        <w:t xml:space="preserve"> م</w:t>
-      </w:r>
-      <w:r>
-        <w:rPr>
-          <w:rFonts w:hint="cs"/>
-          <w:color w:val="000000" w:themeColor="text1"/>
-          <w:rtl/>
-        </w:rPr>
-        <w:t>ی‌</w:t>
-      </w:r>
-      <w:r>
-        <w:rPr>
-          <w:rFonts w:hint="eastAsia"/>
-          <w:color w:val="000000" w:themeColor="text1"/>
-          <w:rtl/>
-        </w:rPr>
-        <w:t>شود</w:t>
-      </w:r>
-      <w:r>
-        <w:rPr>
-          <w:color w:val="000000" w:themeColor="text1"/>
-        </w:rPr>
-        <w:t>{/</w:t>
-      </w:r>
-      <w:proofErr w:type="spellStart"/>
-      <w:r>
-        <w:rPr>
-          <w:color w:val="000000" w:themeColor="text1"/>
-        </w:rPr>
-        <w:t>isSingleSigner</w:t>
-      </w:r>
-      <w:proofErr w:type="spellEnd"/>
-      <w:r>
-        <w:rPr>
-          <w:color w:val="000000" w:themeColor="text1"/>
-        </w:rPr>
-        <w:t>}{^</w:t>
-      </w:r>
-      <w:proofErr w:type="spellStart"/>
-      <w:r>
-        <w:rPr>
-          <w:color w:val="000000" w:themeColor="text1"/>
-        </w:rPr>
-        <w:t>isSingleSigner</w:t>
-      </w:r>
-      <w:proofErr w:type="spellEnd"/>
-      <w:r>
-        <w:rPr>
-          <w:color w:val="000000" w:themeColor="text1"/>
-        </w:rPr>
-        <w:t>}</w:t>
-      </w:r>
-      <w:r>
-        <w:rPr>
-          <w:color w:val="000000" w:themeColor="text1"/>
-          <w:rtl/>
-        </w:rPr>
-        <w:t>به عنوان صاحبان امضا</w:t>
-      </w:r>
-      <w:r>
-        <w:rPr>
-          <w:rFonts w:hint="cs"/>
-          <w:color w:val="000000" w:themeColor="text1"/>
-          <w:rtl/>
-        </w:rPr>
-        <w:t>ی</w:t>
-      </w:r>
-      <w:r>
-        <w:rPr>
-          <w:color w:val="000000" w:themeColor="text1"/>
-          <w:rtl/>
-        </w:rPr>
-        <w:t xml:space="preserve"> مجاز ا</w:t>
-      </w:r>
-      <w:r>
-        <w:rPr>
-          <w:rFonts w:hint="cs"/>
-          <w:color w:val="000000" w:themeColor="text1"/>
-          <w:rtl/>
-        </w:rPr>
-        <w:t>ی</w:t>
-      </w:r>
-      <w:r>
-        <w:rPr>
-          <w:rFonts w:hint="eastAsia"/>
-          <w:color w:val="000000" w:themeColor="text1"/>
-          <w:rtl/>
-        </w:rPr>
-        <w:t>ن</w:t>
-      </w:r>
-      <w:r>
-        <w:rPr>
-          <w:color w:val="000000" w:themeColor="text1"/>
-          <w:rtl/>
-        </w:rPr>
-        <w:t xml:space="preserve"> شرکت معرف</w:t>
-      </w:r>
-      <w:r>
-        <w:rPr>
-          <w:rFonts w:hint="cs"/>
-          <w:color w:val="000000" w:themeColor="text1"/>
-          <w:rtl/>
-        </w:rPr>
-        <w:t>ی</w:t>
-      </w:r>
-      <w:r>
-        <w:rPr>
-          <w:color w:val="000000" w:themeColor="text1"/>
-          <w:rtl/>
-        </w:rPr>
-        <w:t xml:space="preserve"> م</w:t>
-      </w:r>
-      <w:r>
-        <w:rPr>
-          <w:rFonts w:hint="cs"/>
-          <w:color w:val="000000" w:themeColor="text1"/>
-          <w:rtl/>
-        </w:rPr>
-        <w:t>ی‌</w:t>
-      </w:r>
-      <w:r>
-        <w:rPr>
-          <w:rFonts w:hint="eastAsia"/>
-          <w:color w:val="000000" w:themeColor="text1"/>
-          <w:rtl/>
-        </w:rPr>
-        <w:t>شوند</w:t>
-      </w:r>
-      <w:r>
-        <w:rPr>
-          <w:color w:val="000000" w:themeColor="text1"/>
-          <w:rtl/>
-        </w:rPr>
-        <w:t>{</w:t>
-      </w:r>
-      <w:proofErr w:type="spellStart"/>
-      <w:r>
-        <w:rPr>
-          <w:color w:val="000000" w:themeColor="text1"/>
-        </w:rPr>
-        <w:t>isSingleSigner</w:t>
-      </w:r>
-      <w:proofErr w:type="spellEnd"/>
-      <w:r>
-        <w:rPr>
-          <w:color w:val="000000" w:themeColor="text1"/>
-          <w:rtl/>
-        </w:rPr>
-        <w:t>/</w:t>
-      </w:r>
       <w:r>
         <w:rPr>
           <w:color w:val="000000" w:themeColor="text1"/>
@@ -3523,18 +3473,7 @@
               <w:rPr>
                 <w:rtl/>
               </w:rPr>
-              <w:t>{{</w:t>
-            </w:r>
-            <w:proofErr w:type="spellStart"/>
-            <w:r>
-              <w:t>projectName</w:t>
-            </w:r>
-            <w:proofErr w:type="spellEnd"/>
-            <w:r>
-              <w:rPr>
-                <w:rtl/>
-              </w:rPr>
-              <w:t>}}</w:t>
+              <w:t>{{projectName}}</w:t>
             </w:r>
           </w:p>
         </w:tc>
@@ -4282,15 +4221,7 @@
               </w:rPr>
             </w:pPr>
             <w:r>
-              <w:t>{{</w:t>
-            </w:r>
-            <w:proofErr w:type="spellStart"/>
-            <w:r>
-              <w:t>manufacturerCountry</w:t>
-            </w:r>
-            <w:proofErr w:type="spellEnd"/>
-            <w:r>
-              <w:t>}}</w:t>
+              <w:t>{{manufacturerCountry}}</w:t>
             </w:r>
             <w:r>
               <w:rPr>
@@ -4313,15 +4244,7 @@
               <w:t xml:space="preserve"> </w:t>
             </w:r>
             <w:r>
-              <w:t>{{</w:t>
-            </w:r>
-            <w:proofErr w:type="spellStart"/>
-            <w:r>
-              <w:t>manufacturerName</w:t>
-            </w:r>
-            <w:proofErr w:type="spellEnd"/>
-            <w:r>
-              <w:t>}}</w:t>
+              <w:t>{{manufacturerName}}</w:t>
             </w:r>
           </w:p>
         </w:tc>
@@ -4658,7 +4581,24 @@
               <w:rPr>
                 <w:rtl/>
               </w:rPr>
-              <w:t>فروشنده متعهد است تمام</w:t>
+              <w:t xml:space="preserve">فروشنده متعهد است تمامی کالاهای موضوع قرارداد را </w:t>
+            </w:r>
+            <w:r>
+              <w:rPr>
+                <w:rtl/>
+              </w:rPr>
+              <w:t>ظرف حداکثر {{</w:t>
+            </w:r>
+            <w:proofErr w:type="spellStart"/>
+            <w:r>
+              <w:t>deliveryDeadlineDays</w:t>
+            </w:r>
+            <w:proofErr w:type="spellEnd"/>
+            <w:r>
+              <w:rPr>
+                <w:rtl/>
+              </w:rPr>
+              <w:t>}} روز از تار</w:t>
             </w:r>
             <w:r>
               <w:rPr>
@@ -4669,99 +4609,50 @@
             </w:r>
             <w:r>
               <w:rPr>
-                <w:rtl/>
-              </w:rPr>
-              <w:t xml:space="preserve"> کالاها</w:t>
+                <w:rFonts w:hint="eastAsia"/>
+                <w:rtl/>
+              </w:rPr>
+              <w:t>خ</w:t>
+            </w:r>
+            <w:r>
+              <w:rPr>
+                <w:rtl/>
+              </w:rPr>
+              <w:t xml:space="preserve"> </w:t>
+            </w:r>
+            <w:r>
+              <w:t>{{leadtimeTriggerText}}{{{leadtimeTriggerText}}}{{leadtimeTriggerText}}</w:t>
             </w:r>
             <w:r>
               <w:rPr>
                 <w:rFonts w:hint="cs"/>
                 <w:rtl/>
               </w:rPr>
-              <w:t>ی</w:t>
-            </w:r>
-            <w:r>
-              <w:rPr>
-                <w:rtl/>
-              </w:rPr>
-              <w:t xml:space="preserve"> موضوع قرارداد را ظرف حداکثر {{</w:t>
+              <w:t xml:space="preserve"> </w:t>
+            </w:r>
+            <w:r>
+              <w:rPr>
+                <w:rtl/>
+              </w:rPr>
+              <w:t>انعقاد قرارداد{{leadtimeTriggerText}}</w:t>
             </w:r>
             <w:proofErr w:type="spellStart"/>
             <w:r>
-              <w:t>deliveryDeadlineDays</w:t>
+              <w:t>تحویل</w:t>
             </w:r>
             <w:proofErr w:type="spellEnd"/>
             <w:r>
-              <w:rPr>
-                <w:rtl/>
-              </w:rPr>
-              <w:t>}} روز از تار</w:t>
+              <w:t xml:space="preserve"> </w:t>
             </w:r>
             <w:r>
               <w:rPr>
                 <w:rFonts w:hint="cs"/>
                 <w:rtl/>
               </w:rPr>
-              <w:t>ی</w:t>
-            </w:r>
-            <w:r>
-              <w:rPr>
-                <w:rFonts w:hint="eastAsia"/>
-                <w:rtl/>
-              </w:rPr>
-              <w:t>خ</w:t>
-            </w:r>
-            <w:r>
-              <w:rPr>
-                <w:rtl/>
-              </w:rPr>
-              <w:t xml:space="preserve"> </w:t>
-            </w:r>
-            <w:r>
-              <w:t>{{#leadtimeTrigger}}{{leadtimeTrigger}}{{/leadtimeTrigger}}{{^leadtimeTrigger}}</w:t>
-            </w:r>
-            <w:r>
-              <w:rPr>
-                <w:rtl/>
-              </w:rPr>
-              <w:t>انعقاد قرارداد{{</w:t>
-            </w:r>
-            <w:proofErr w:type="spellStart"/>
-            <w:r>
-              <w:t>leadtimeTrigger</w:t>
-            </w:r>
-            <w:proofErr w:type="spellEnd"/>
-            <w:r>
-              <w:rPr>
-                <w:rtl/>
-              </w:rPr>
-              <w:t>/</w:t>
-            </w:r>
-            <w:r>
-              <w:rPr>
-                <w:rtl/>
-              </w:rPr>
-              <w:t>}} تحو</w:t>
-            </w:r>
-            <w:r>
-              <w:rPr>
-                <w:rFonts w:hint="cs"/>
-                <w:rtl/>
-              </w:rPr>
-              <w:t>ی</w:t>
-            </w:r>
-            <w:r>
-              <w:rPr>
-                <w:rFonts w:hint="eastAsia"/>
-                <w:rtl/>
-              </w:rPr>
-              <w:t>ل</w:t>
-            </w:r>
-            <w:r>
-              <w:rPr>
-                <w:rtl/>
-              </w:rPr>
-              <w:t xml:space="preserve"> دهد.</w:t>
+              <w:t>دهد.</w:t>
+            </w:r>
+            <w:r>
+              <w:t xml:space="preserve"> </w:t>
             </w:r>
           </w:p>
           <w:p>
@@ -5467,7 +5358,14 @@
             </w:r>
             <w:proofErr w:type="spellEnd"/>
             <w:r>
-              <w:t>}} (</w:t>
+              <w:t xml:space="preserve">}} </w:t>
+            </w:r>
+            <w:r>
+              <w:rPr>
+                <w:rFonts w:hint="cs"/>
+                <w:rtl/>
+              </w:rPr>
+              <w:t>(</w:t>
             </w:r>
             <w:r>
               <w:rPr>
@@ -5493,6 +5391,88 @@
               <w:t>موضوع قرارداد در قبال ارائهٔ اصل فاکتور فروش پرداخت خواهد شد</w:t>
             </w:r>
             <w:r>
+              <w:t>.</w:t>
+            </w:r>
+            <w:r>
+              <w:br/>
+            </w:r>
+            <w:r>
+              <w:rPr>
+                <w:rtl/>
+              </w:rPr>
+              <w:t xml:space="preserve">مبلغ این قرارداد مشمول هیچ‌گونه تعدیلی (اعم از تعدیل قراردادی، قانونی و قضایی) نیست و فروشنده با اعلام قیمت نهاییِ کالاهای مندرج در مادهٔ </w:t>
+            </w:r>
+            <w:r>
+              <w:rPr>
+                <w:rtl/>
+                <w:lang w:bidi="fa-IR"/>
+              </w:rPr>
+              <w:t>۱</w:t>
+            </w:r>
+            <w:r>
+              <w:rPr>
+                <w:rtl/>
+              </w:rPr>
+              <w:t>، افزایش‌های احتمالیِ قیمت‌ها و کلیهٔ هزینه‌ها را در قیمت ارائه‌شده منظور نموده است</w:t>
+            </w:r>
+            <w:r>
+              <w:t>.</w:t>
+            </w:r>
+            <w:r>
+              <w:br/>
+            </w:r>
+            <w:r>
+              <w:lastRenderedPageBreak/>
+              <w:t>{{fxSettlementText}}</w:t>
+            </w:r>
+            <w:r>
+              <w:rPr>
+                <w:rFonts w:hint="cs"/>
+                <w:rtl/>
+              </w:rPr>
+              <w:t xml:space="preserve"> تمامی</w:t>
+            </w:r>
+            <w:r>
+              <w:rPr>
+                <w:rtl/>
+              </w:rPr>
+              <w:t xml:space="preserve"> پرداخت‌های قرارداد به صورت ریالی، براساس نرخ فروش اسکناسِ اعلامی در</w:t>
+            </w:r>
+            <w:r>
+              <w:t xml:space="preserve"> {{</w:t>
+            </w:r>
+            <w:proofErr w:type="spellStart"/>
+            <w:r>
+              <w:t>fxRateSourceLabel</w:t>
+            </w:r>
+            <w:proofErr w:type="spellEnd"/>
+            <w:r>
+              <w:t xml:space="preserve">}} </w:t>
+            </w:r>
+            <w:r>
+              <w:rPr>
+                <w:rtl/>
+              </w:rPr>
+              <w:t>در روزِ کاریِ پیش از روزِ پرداخت انجام خواهد</w:t>
+            </w:r>
+            <w:r>
+              <w:rPr>
+                <w:rFonts w:hint="cs"/>
+                <w:rtl/>
+              </w:rPr>
+              <w:t xml:space="preserve"> </w:t>
+            </w:r>
+            <w:r>
+              <w:rPr>
+                <w:rtl/>
+              </w:rPr>
+              <w:t>پذیرفت</w:t>
+            </w:r>
+            <w:r>
+              <w:rPr>
+                <w:rFonts w:hint="cs"/>
+                <w:rtl/>
+              </w:rPr>
               <w:t>.</w:t>
             </w:r>
           </w:p>
@@ -5504,651 +5484,30 @@
               </w:rPr>
             </w:pPr>
             <w:r>
-              <w:rPr>
-                <w:rtl/>
-              </w:rPr>
-              <w:t>مبلغ ا</w:t>
+              <w:t>{{fxSettlementText}}</w:t>
             </w:r>
             <w:r>
               <w:rPr>
                 <w:rFonts w:hint="cs"/>
                 <w:rtl/>
               </w:rPr>
-              <w:t>ی</w:t>
-            </w:r>
-            <w:r>
-              <w:rPr>
-                <w:rFonts w:hint="eastAsia"/>
-                <w:rtl/>
-              </w:rPr>
-              <w:t>ن</w:t>
-            </w:r>
-            <w:r>
-              <w:rPr>
-                <w:rtl/>
-              </w:rPr>
-              <w:t xml:space="preserve"> قرارداد مشمول ه</w:t>
+              <w:t xml:space="preserve"> ت</w:t>
+            </w:r>
+            <w:r>
+              <w:rPr>
+                <w:rtl/>
+              </w:rPr>
+              <w:t>مامی پرداخت‌های قرارداد به صورت ریالی انجام خواهد شد</w:t>
             </w:r>
             <w:r>
               <w:rPr>
                 <w:rFonts w:hint="cs"/>
                 <w:rtl/>
               </w:rPr>
-              <w:t>ی</w:t>
-            </w:r>
-            <w:r>
-              <w:rPr>
-                <w:rFonts w:hint="eastAsia"/>
-                <w:rtl/>
-              </w:rPr>
-              <w:t>چ‌گونه</w:t>
-            </w:r>
-            <w:r>
-              <w:rPr>
-                <w:rtl/>
-              </w:rPr>
-              <w:t xml:space="preserve"> تعد</w:t>
-            </w:r>
-            <w:r>
-              <w:rPr>
-                <w:rFonts w:hint="cs"/>
-                <w:rtl/>
-              </w:rPr>
-              <w:t>ی</w:t>
-            </w:r>
-            <w:r>
-              <w:rPr>
-                <w:rFonts w:hint="eastAsia"/>
-                <w:rtl/>
-              </w:rPr>
-              <w:t>ل</w:t>
-            </w:r>
-            <w:r>
-              <w:rPr>
-                <w:rFonts w:hint="cs"/>
-                <w:rtl/>
-              </w:rPr>
-              <w:t>ی</w:t>
-            </w:r>
-            <w:r>
-              <w:rPr>
-                <w:rtl/>
-              </w:rPr>
-              <w:t xml:space="preserve"> (اعم از تعد</w:t>
-            </w:r>
-            <w:r>
-              <w:rPr>
-                <w:rFonts w:hint="cs"/>
-                <w:rtl/>
-              </w:rPr>
-              <w:t>ی</w:t>
-            </w:r>
-            <w:r>
-              <w:rPr>
-                <w:rFonts w:hint="eastAsia"/>
-                <w:rtl/>
-              </w:rPr>
-              <w:t>ل</w:t>
-            </w:r>
-            <w:r>
-              <w:rPr>
-                <w:rtl/>
-              </w:rPr>
-              <w:t xml:space="preserve"> قرارداد</w:t>
-            </w:r>
-            <w:r>
-              <w:rPr>
-                <w:rFonts w:hint="cs"/>
-                <w:rtl/>
-              </w:rPr>
-              <w:t>ی</w:t>
-            </w:r>
-            <w:r>
-              <w:rPr>
-                <w:rFonts w:hint="eastAsia"/>
-                <w:rtl/>
-              </w:rPr>
-              <w:t>،</w:t>
-            </w:r>
-            <w:r>
-              <w:rPr>
-                <w:rtl/>
-              </w:rPr>
-              <w:t xml:space="preserve"> قانون</w:t>
-            </w:r>
-            <w:r>
-              <w:rPr>
-                <w:rFonts w:hint="cs"/>
-                <w:rtl/>
-              </w:rPr>
-              <w:t>ی</w:t>
-            </w:r>
-            <w:r>
-              <w:rPr>
-                <w:rtl/>
-              </w:rPr>
-              <w:t xml:space="preserve"> و قضا</w:t>
-            </w:r>
-            <w:r>
-              <w:rPr>
-                <w:rFonts w:hint="cs"/>
-                <w:rtl/>
-              </w:rPr>
-              <w:t>یی</w:t>
-            </w:r>
-            <w:r>
-              <w:rPr>
-                <w:rtl/>
-              </w:rPr>
-              <w:t>) ن</w:t>
-            </w:r>
-            <w:r>
-              <w:rPr>
-                <w:rFonts w:hint="cs"/>
-                <w:rtl/>
-              </w:rPr>
-              <w:t>ی</w:t>
-            </w:r>
-            <w:r>
-              <w:rPr>
-                <w:rFonts w:hint="eastAsia"/>
-                <w:rtl/>
-              </w:rPr>
-              <w:t>ست</w:t>
-            </w:r>
-            <w:r>
-              <w:rPr>
-                <w:rtl/>
-              </w:rPr>
-              <w:t xml:space="preserve"> و فروشنده با اعلام ق</w:t>
-            </w:r>
-            <w:r>
-              <w:rPr>
-                <w:rFonts w:hint="cs"/>
-                <w:rtl/>
-              </w:rPr>
-              <w:t>ی</w:t>
-            </w:r>
-            <w:r>
-              <w:rPr>
-                <w:rFonts w:hint="eastAsia"/>
-                <w:rtl/>
-              </w:rPr>
-              <w:t>مت</w:t>
-            </w:r>
-            <w:r>
-              <w:rPr>
-                <w:rtl/>
-              </w:rPr>
-              <w:t xml:space="preserve"> نها</w:t>
-            </w:r>
-            <w:r>
-              <w:rPr>
-                <w:rFonts w:hint="cs"/>
-                <w:rtl/>
-              </w:rPr>
-              <w:t>ییِ</w:t>
-            </w:r>
-            <w:r>
-              <w:rPr>
-                <w:rtl/>
-              </w:rPr>
-              <w:t xml:space="preserve"> کالاها</w:t>
-            </w:r>
-            <w:r>
-              <w:rPr>
-                <w:rFonts w:hint="cs"/>
-                <w:rtl/>
-              </w:rPr>
-              <w:t>ی</w:t>
-            </w:r>
-            <w:r>
-              <w:rPr>
-                <w:rtl/>
-              </w:rPr>
-              <w:t xml:space="preserve"> مندرج در مادهٔ </w:t>
-            </w:r>
-            <w:r>
-              <w:rPr>
-                <w:rtl/>
-                <w:lang w:bidi="fa-IR"/>
-              </w:rPr>
-              <w:t>۱</w:t>
-            </w:r>
-            <w:r>
-              <w:rPr>
-                <w:rtl/>
-              </w:rPr>
-              <w:t>، افزا</w:t>
-            </w:r>
-            <w:r>
-              <w:rPr>
-                <w:rFonts w:hint="cs"/>
-                <w:rtl/>
-              </w:rPr>
-              <w:t>ی</w:t>
-            </w:r>
-            <w:r>
-              <w:rPr>
-                <w:rFonts w:hint="eastAsia"/>
-                <w:rtl/>
-              </w:rPr>
-              <w:t>ش‌ها</w:t>
-            </w:r>
-            <w:r>
-              <w:rPr>
-                <w:rFonts w:hint="cs"/>
-                <w:rtl/>
-              </w:rPr>
-              <w:t>ی</w:t>
-            </w:r>
-            <w:r>
-              <w:rPr>
-                <w:rtl/>
-              </w:rPr>
-              <w:t xml:space="preserve"> احتمال</w:t>
-            </w:r>
-            <w:r>
-              <w:rPr>
-                <w:rFonts w:hint="cs"/>
-                <w:rtl/>
-              </w:rPr>
-              <w:t>یِ</w:t>
-            </w:r>
-            <w:r>
-              <w:rPr>
-                <w:rtl/>
-              </w:rPr>
-              <w:t xml:space="preserve"> ق</w:t>
-            </w:r>
-            <w:r>
-              <w:rPr>
-                <w:rFonts w:hint="cs"/>
-                <w:rtl/>
-              </w:rPr>
-              <w:t>ی</w:t>
-            </w:r>
-            <w:r>
-              <w:rPr>
-                <w:rFonts w:hint="eastAsia"/>
-                <w:rtl/>
-              </w:rPr>
-              <w:t>مت‌ها</w:t>
-            </w:r>
-            <w:r>
-              <w:rPr>
-                <w:rtl/>
-              </w:rPr>
-              <w:t xml:space="preserve"> و کل</w:t>
-            </w:r>
-            <w:r>
-              <w:rPr>
-                <w:rFonts w:hint="cs"/>
-                <w:rtl/>
-              </w:rPr>
-              <w:t>ی</w:t>
-            </w:r>
-            <w:r>
-              <w:rPr>
-                <w:rFonts w:hint="eastAsia"/>
-                <w:rtl/>
-              </w:rPr>
-              <w:t>هٔ</w:t>
-            </w:r>
-            <w:r>
-              <w:rPr>
-                <w:rtl/>
-              </w:rPr>
-              <w:t xml:space="preserve"> هز</w:t>
-            </w:r>
-            <w:r>
-              <w:rPr>
-                <w:rFonts w:hint="cs"/>
-                <w:rtl/>
-              </w:rPr>
-              <w:t>ی</w:t>
-            </w:r>
-            <w:r>
-              <w:rPr>
-                <w:rFonts w:hint="eastAsia"/>
-                <w:rtl/>
-              </w:rPr>
-              <w:t>نه‌ها</w:t>
-            </w:r>
-            <w:r>
-              <w:rPr>
-                <w:rtl/>
-              </w:rPr>
-              <w:t xml:space="preserve"> را در ق</w:t>
-            </w:r>
-            <w:r>
-              <w:rPr>
-                <w:rFonts w:hint="cs"/>
-                <w:rtl/>
-              </w:rPr>
-              <w:t>ی</w:t>
-            </w:r>
-            <w:r>
-              <w:rPr>
-                <w:rFonts w:hint="eastAsia"/>
-                <w:rtl/>
-              </w:rPr>
-              <w:t>مت</w:t>
-            </w:r>
-            <w:r>
-              <w:rPr>
-                <w:rtl/>
-              </w:rPr>
-              <w:t xml:space="preserve"> ارائه‌شده منظور نموده است</w:t>
-            </w:r>
-            <w:r>
               <w:t>.</w:t>
             </w:r>
-          </w:p>
-          <w:p>
-            <w:pPr>
-              <w:bidi/>
-            </w:pPr>
-            <w:r>
-              <w:lastRenderedPageBreak/>
-              <w:t>{#</w:t>
-            </w:r>
-            <w:proofErr w:type="spellStart"/>
-            <w:r>
-              <w:t>fxSettlement</w:t>
-            </w:r>
-            <w:proofErr w:type="spellEnd"/>
-            <w:r>
-              <w:t>}</w:t>
-            </w:r>
-          </w:p>
-          <w:p>
-            <w:pPr>
-              <w:bidi/>
-              <w:rPr>
-                <w:rtl/>
-              </w:rPr>
-            </w:pPr>
-            <w:r>
-              <w:rPr>
-                <w:rFonts w:hint="eastAsia"/>
-                <w:rtl/>
-              </w:rPr>
-              <w:t>تمام</w:t>
-            </w:r>
-            <w:r>
-              <w:rPr>
-                <w:rFonts w:hint="cs"/>
-                <w:rtl/>
-              </w:rPr>
-              <w:t>ی</w:t>
-            </w:r>
-            <w:r>
-              <w:rPr>
-                <w:rtl/>
-              </w:rPr>
-              <w:t xml:space="preserve"> پرداخت‌ها</w:t>
-            </w:r>
-            <w:r>
-              <w:rPr>
-                <w:rFonts w:hint="cs"/>
-                <w:rtl/>
-              </w:rPr>
-              <w:t>ی</w:t>
-            </w:r>
-            <w:r>
-              <w:rPr>
-                <w:rtl/>
-              </w:rPr>
-              <w:t xml:space="preserve"> قرارداد به صورت ر</w:t>
-            </w:r>
-            <w:r>
-              <w:rPr>
-                <w:rFonts w:hint="cs"/>
-                <w:rtl/>
-              </w:rPr>
-              <w:t>ی</w:t>
-            </w:r>
-            <w:r>
-              <w:rPr>
-                <w:rFonts w:hint="eastAsia"/>
-                <w:rtl/>
-              </w:rPr>
-              <w:t>ال</w:t>
-            </w:r>
-            <w:r>
-              <w:rPr>
-                <w:rFonts w:hint="cs"/>
-                <w:rtl/>
-              </w:rPr>
-              <w:t>ی</w:t>
-            </w:r>
-            <w:r>
-              <w:rPr>
-                <w:rFonts w:hint="eastAsia"/>
-                <w:rtl/>
-              </w:rPr>
-              <w:t>،</w:t>
-            </w:r>
-            <w:r>
-              <w:rPr>
-                <w:rtl/>
-              </w:rPr>
-              <w:t xml:space="preserve"> براساس نرخ فروش اسکناسِ اعلام</w:t>
-            </w:r>
-            <w:r>
-              <w:rPr>
-                <w:rFonts w:hint="cs"/>
-                <w:rtl/>
-              </w:rPr>
-              <w:t>ی</w:t>
-            </w:r>
-            <w:r>
-              <w:rPr>
-                <w:rtl/>
-              </w:rPr>
-              <w:t xml:space="preserve"> در</w:t>
-            </w:r>
-            <w:r>
-              <w:t xml:space="preserve"> {{</w:t>
-            </w:r>
-            <w:proofErr w:type="spellStart"/>
-            <w:r>
-              <w:t>fxRateSourceLabel</w:t>
-            </w:r>
-            <w:proofErr w:type="spellEnd"/>
-            <w:r>
-              <w:t xml:space="preserve">}} </w:t>
-            </w:r>
-            <w:r>
-              <w:rPr>
-                <w:rtl/>
-              </w:rPr>
-              <w:t>در روزِ کار</w:t>
-            </w:r>
-            <w:r>
-              <w:rPr>
-                <w:rFonts w:hint="cs"/>
-                <w:rtl/>
-              </w:rPr>
-              <w:t>یِ</w:t>
-            </w:r>
-            <w:r>
-              <w:rPr>
-                <w:rtl/>
-              </w:rPr>
-              <w:t xml:space="preserve"> پ</w:t>
-            </w:r>
-            <w:r>
-              <w:rPr>
-                <w:rFonts w:hint="cs"/>
-                <w:rtl/>
-              </w:rPr>
-              <w:t>ی</w:t>
-            </w:r>
-            <w:r>
-              <w:rPr>
-                <w:rFonts w:hint="eastAsia"/>
-                <w:rtl/>
-              </w:rPr>
-              <w:t>ش</w:t>
-            </w:r>
-            <w:r>
-              <w:rPr>
-                <w:rtl/>
-              </w:rPr>
-              <w:t xml:space="preserve"> از روزِ پرداخت انجام خواهد پذ</w:t>
-            </w:r>
-            <w:r>
-              <w:rPr>
-                <w:rFonts w:hint="cs"/>
-                <w:rtl/>
-              </w:rPr>
-              <w:t>ی</w:t>
-            </w:r>
-            <w:r>
-              <w:rPr>
-                <w:rFonts w:hint="eastAsia"/>
-                <w:rtl/>
-              </w:rPr>
-              <w:t>رفت</w:t>
-            </w:r>
-            <w:r>
-              <w:t>.</w:t>
-            </w:r>
-          </w:p>
-          <w:p>
-            <w:pPr>
-              <w:bidi/>
-            </w:pPr>
-            <w:r>
-              <w:t>{/</w:t>
-            </w:r>
-            <w:proofErr w:type="spellStart"/>
-            <w:r>
-              <w:t>fxSettlement</w:t>
-            </w:r>
-            <w:proofErr w:type="spellEnd"/>
-            <w:r>
-              <w:t>}</w:t>
-            </w:r>
-          </w:p>
-          <w:p>
-            <w:pPr>
-              <w:bidi/>
-            </w:pPr>
-            <w:r>
-              <w:t>{^</w:t>
-            </w:r>
-            <w:proofErr w:type="spellStart"/>
-            <w:r>
-              <w:t>fxSettlement</w:t>
-            </w:r>
-            <w:proofErr w:type="spellEnd"/>
-            <w:r>
-              <w:t>}</w:t>
-            </w:r>
-          </w:p>
-          <w:p>
-            <w:pPr>
-              <w:bidi/>
-              <w:rPr>
-                <w:rtl/>
-              </w:rPr>
-            </w:pPr>
-            <w:r>
-              <w:rPr>
-                <w:rFonts w:hint="eastAsia"/>
-                <w:rtl/>
-              </w:rPr>
-              <w:t>تمام</w:t>
-            </w:r>
-            <w:r>
-              <w:rPr>
-                <w:rFonts w:hint="cs"/>
-                <w:rtl/>
-              </w:rPr>
-              <w:t>ی</w:t>
-            </w:r>
-            <w:r>
-              <w:rPr>
-                <w:rtl/>
-              </w:rPr>
-              <w:t xml:space="preserve"> پرداخت‌ها</w:t>
-            </w:r>
-            <w:r>
-              <w:rPr>
-                <w:rFonts w:hint="cs"/>
-                <w:rtl/>
-              </w:rPr>
-              <w:t>ی</w:t>
-            </w:r>
-            <w:r>
-              <w:rPr>
-                <w:rtl/>
-              </w:rPr>
-              <w:t xml:space="preserve"> قرارداد به صورت ر</w:t>
-            </w:r>
-            <w:r>
-              <w:rPr>
-                <w:rFonts w:hint="cs"/>
-                <w:rtl/>
-              </w:rPr>
-              <w:t>ی</w:t>
-            </w:r>
-            <w:r>
-              <w:rPr>
-                <w:rFonts w:hint="eastAsia"/>
-                <w:rtl/>
-              </w:rPr>
-              <w:t>ال</w:t>
-            </w:r>
-            <w:r>
-              <w:rPr>
-                <w:rFonts w:hint="cs"/>
-                <w:rtl/>
-              </w:rPr>
-              <w:t>ی</w:t>
-            </w:r>
-            <w:r>
-              <w:rPr>
-                <w:rtl/>
-              </w:rPr>
-              <w:t xml:space="preserve"> انجام خواهد شد</w:t>
-            </w:r>
-            <w:r>
-              <w:t>.</w:t>
-            </w:r>
-          </w:p>
-          <w:p>
-            <w:pPr>
-              <w:bidi/>
-              <w:rPr>
-                <w:rtl/>
-              </w:rPr>
-            </w:pPr>
-            <w:r>
-              <w:rPr>
-                <w:rtl/>
-              </w:rPr>
-              <w:t>{</w:t>
-            </w:r>
-            <w:proofErr w:type="spellStart"/>
-            <w:r>
-              <w:t>fxSettlement</w:t>
-            </w:r>
-            <w:proofErr w:type="spellEnd"/>
-            <w:r>
-              <w:rPr>
-                <w:rtl/>
-              </w:rPr>
-              <w:t>/</w:t>
-            </w:r>
-            <w:r>
-              <w:rPr>
-                <w:rtl/>
-              </w:rPr>
-              <w:t>}</w:t>
+            <w:r>
+              <w:t>{{fxSettlementText}}</w:t>
             </w:r>
           </w:p>
         </w:tc>
@@ -6258,7 +5617,7 @@
                 <w:rFonts w:ascii="IRANYekanRd" w:hAnsi="IRANYekanRd" w:cs="IRANYekanRd"/>
                 <w:rtl/>
               </w:rPr>
-              <w:t>{</w:t>
+              <w:t>{#</w:t>
             </w:r>
             <w:proofErr w:type="spellStart"/>
             <w:r>
@@ -6273,14 +5632,28 @@
                 <w:rFonts w:ascii="IRANYekanRd" w:hAnsi="IRANYekanRd" w:cs="IRANYekanRd"/>
                 <w:rtl/>
               </w:rPr>
-              <w:t>#</w:t>
+              <w:t xml:space="preserve">}فروشنده عملکرد هر </w:t>
+            </w:r>
+            <w:r>
+              <w:rPr>
+                <w:rFonts w:ascii="IRANYekanRd" w:hAnsi="IRANYekanRd" w:cs="IRANYekanRd" w:hint="cs"/>
+                <w:rtl/>
+              </w:rPr>
+              <w:t>ی</w:t>
+            </w:r>
+            <w:r>
+              <w:rPr>
+                <w:rFonts w:ascii="IRANYekanRd" w:hAnsi="IRANYekanRd" w:cs="IRANYekanRd" w:hint="eastAsia"/>
+                <w:rtl/>
+              </w:rPr>
+              <w:t>ک</w:t>
             </w:r>
             <w:r>
               <w:rPr>
                 <w:rFonts w:ascii="IRANYekanRd" w:hAnsi="IRANYekanRd" w:cs="IRANYekanRd"/>
                 <w:rtl/>
               </w:rPr>
-              <w:t xml:space="preserve">}فروشنده عملکرد هر </w:t>
+              <w:t xml:space="preserve"> از کالاها</w:t>
             </w:r>
             <w:r>
               <w:rPr>
@@ -6291,31 +5664,74 @@
             </w:r>
             <w:r>
               <w:rPr>
+                <w:rFonts w:ascii="IRANYekanRd" w:hAnsi="IRANYekanRd" w:cs="IRANYekanRd"/>
+                <w:rtl/>
+              </w:rPr>
+              <w:t xml:space="preserve"> موضوع قرارداد را برا</w:t>
+            </w:r>
+            <w:r>
+              <w:rPr>
+                <w:rFonts w:ascii="IRANYekanRd" w:hAnsi="IRANYekanRd" w:cs="IRANYekanRd" w:hint="cs"/>
+                <w:rtl/>
+              </w:rPr>
+              <w:t>ی</w:t>
+            </w:r>
+            <w:r>
+              <w:rPr>
+                <w:rFonts w:ascii="IRANYekanRd" w:hAnsi="IRANYekanRd" w:cs="IRANYekanRd"/>
+                <w:rtl/>
+              </w:rPr>
+              <w:t xml:space="preserve"> مدت {{</w:t>
+            </w:r>
+            <w:proofErr w:type="spellStart"/>
+            <w:r>
+              <w:rPr>
+                <w:rFonts w:ascii="IRANYekanRd" w:hAnsi="IRANYekanRd" w:cs="IRANYekanRd"/>
+              </w:rPr>
+              <w:t>warrantyMonths</w:t>
+            </w:r>
+            <w:proofErr w:type="spellEnd"/>
+            <w:r>
+              <w:rPr>
+                <w:rFonts w:ascii="IRANYekanRd" w:hAnsi="IRANYekanRd" w:cs="IRANYekanRd"/>
+                <w:rtl/>
+              </w:rPr>
+              <w:t>}} ماه پس از تحو</w:t>
+            </w:r>
+            <w:r>
+              <w:rPr>
+                <w:rFonts w:ascii="IRANYekanRd" w:hAnsi="IRANYekanRd" w:cs="IRANYekanRd" w:hint="cs"/>
+                <w:rtl/>
+              </w:rPr>
+              <w:t>ی</w:t>
+            </w:r>
+            <w:r>
+              <w:rPr>
                 <w:rFonts w:ascii="IRANYekanRd" w:hAnsi="IRANYekanRd" w:cs="IRANYekanRd" w:hint="eastAsia"/>
                 <w:rtl/>
               </w:rPr>
-              <w:t>ک</w:t>
+              <w:t>لِ</w:t>
             </w:r>
             <w:r>
               <w:rPr>
                 <w:rFonts w:ascii="IRANYekanRd" w:hAnsi="IRANYekanRd" w:cs="IRANYekanRd"/>
                 <w:rtl/>
               </w:rPr>
-              <w:t xml:space="preserve"> از کالاها</w:t>
+              <w:t xml:space="preserve"> کاملِ تمام</w:t>
             </w:r>
             <w:r>
               <w:rPr>
                 <w:rFonts w:ascii="IRANYekanRd" w:hAnsi="IRANYekanRd" w:cs="IRANYekanRd" w:hint="cs"/>
                 <w:rtl/>
               </w:rPr>
-              <w:t>ی</w:t>
+              <w:t>یِ</w:t>
             </w:r>
             <w:r>
               <w:rPr>
                 <w:rFonts w:ascii="IRANYekanRd" w:hAnsi="IRANYekanRd" w:cs="IRANYekanRd"/>
                 <w:rtl/>
               </w:rPr>
-              <w:t xml:space="preserve"> موضوع قرارداد را برا</w:t>
+              <w:t xml:space="preserve"> کالاها</w:t>
             </w:r>
             <w:r>
               <w:rPr>
@@ -6329,137 +5745,58 @@
                 <w:rFonts w:ascii="IRANYekanRd" w:hAnsi="IRANYekanRd" w:cs="IRANYekanRd"/>
                 <w:rtl/>
               </w:rPr>
-              <w:t xml:space="preserve"> مدت {{</w:t>
+              <w:t xml:space="preserve"> موضوع قرارداد تضم</w:t>
+            </w:r>
+            <w:r>
+              <w:rPr>
+                <w:rFonts w:ascii="IRANYekanRd" w:hAnsi="IRANYekanRd" w:cs="IRANYekanRd" w:hint="cs"/>
+                <w:rtl/>
+              </w:rPr>
+              <w:t>ی</w:t>
+            </w:r>
+            <w:r>
+              <w:rPr>
+                <w:rFonts w:ascii="IRANYekanRd" w:hAnsi="IRANYekanRd" w:cs="IRANYekanRd" w:hint="eastAsia"/>
+                <w:rtl/>
+              </w:rPr>
+              <w:t>ن</w:t>
+            </w:r>
+            <w:r>
+              <w:rPr>
+                <w:rFonts w:ascii="IRANYekanRd" w:hAnsi="IRANYekanRd" w:cs="IRANYekanRd"/>
+                <w:rtl/>
+              </w:rPr>
+              <w:t xml:space="preserve"> م</w:t>
+            </w:r>
+            <w:r>
+              <w:rPr>
+                <w:rFonts w:ascii="IRANYekanRd" w:hAnsi="IRANYekanRd" w:cs="IRANYekanRd" w:hint="cs"/>
+                <w:rtl/>
+              </w:rPr>
+              <w:t>ی‌</w:t>
+            </w:r>
+            <w:r>
+              <w:rPr>
+                <w:rFonts w:ascii="IRANYekanRd" w:hAnsi="IRANYekanRd" w:cs="IRANYekanRd" w:hint="eastAsia"/>
+                <w:rtl/>
+              </w:rPr>
+              <w:t>کند</w:t>
+            </w:r>
+            <w:r>
+              <w:rPr>
+                <w:rFonts w:ascii="IRANYekanRd" w:hAnsi="IRANYekanRd" w:cs="IRANYekanRd"/>
+                <w:rtl/>
+              </w:rPr>
+              <w:t>.{/</w:t>
             </w:r>
             <w:proofErr w:type="spellStart"/>
             <w:r>
               <w:rPr>
                 <w:rFonts w:ascii="IRANYekanRd" w:hAnsi="IRANYekanRd" w:cs="IRANYekanRd"/>
               </w:rPr>
-              <w:t>warrantyMon</w:t>
-            </w:r>
-            <w:bookmarkStart w:id="2" w:name="_GoBack"/>
-            <w:bookmarkEnd w:id="2"/>
-            <w:r>
-              <w:rPr>
-                <w:rFonts w:ascii="IRANYekanRd" w:hAnsi="IRANYekanRd" w:cs="IRANYekanRd"/>
-              </w:rPr>
-              <w:t>ths</w:t>
+              <w:t>hasWarranty</w:t>
             </w:r>
             <w:proofErr w:type="spellEnd"/>
-            <w:r>
-              <w:rPr>
-                <w:rFonts w:ascii="IRANYekanRd" w:hAnsi="IRANYekanRd" w:cs="IRANYekanRd"/>
-                <w:rtl/>
-              </w:rPr>
-              <w:t>}} ماه پس از تحو</w:t>
-            </w:r>
-            <w:r>
-              <w:rPr>
-                <w:rFonts w:ascii="IRANYekanRd" w:hAnsi="IRANYekanRd" w:cs="IRANYekanRd" w:hint="cs"/>
-                <w:rtl/>
-              </w:rPr>
-              <w:t>ی</w:t>
-            </w:r>
-            <w:r>
-              <w:rPr>
-                <w:rFonts w:ascii="IRANYekanRd" w:hAnsi="IRANYekanRd" w:cs="IRANYekanRd" w:hint="eastAsia"/>
-                <w:rtl/>
-              </w:rPr>
-              <w:t>لِ</w:t>
-            </w:r>
-            <w:r>
-              <w:rPr>
-                <w:rFonts w:ascii="IRANYekanRd" w:hAnsi="IRANYekanRd" w:cs="IRANYekanRd"/>
-                <w:rtl/>
-              </w:rPr>
-              <w:t xml:space="preserve"> کاملِ تمام</w:t>
-            </w:r>
-            <w:r>
-              <w:rPr>
-                <w:rFonts w:ascii="IRANYekanRd" w:hAnsi="IRANYekanRd" w:cs="IRANYekanRd" w:hint="cs"/>
-                <w:rtl/>
-              </w:rPr>
-              <w:t>یِ</w:t>
-            </w:r>
-            <w:r>
-              <w:rPr>
-                <w:rFonts w:ascii="IRANYekanRd" w:hAnsi="IRANYekanRd" w:cs="IRANYekanRd"/>
-                <w:rtl/>
-              </w:rPr>
-              <w:t xml:space="preserve"> کالاها</w:t>
-            </w:r>
-            <w:r>
-              <w:rPr>
-                <w:rFonts w:ascii="IRANYekanRd" w:hAnsi="IRANYekanRd" w:cs="IRANYekanRd" w:hint="cs"/>
-                <w:rtl/>
-              </w:rPr>
-              <w:t>ی</w:t>
-            </w:r>
-            <w:r>
-              <w:rPr>
-                <w:rFonts w:ascii="IRANYekanRd" w:hAnsi="IRANYekanRd" w:cs="IRANYekanRd"/>
-                <w:rtl/>
-              </w:rPr>
-              <w:t xml:space="preserve"> موضوع قرارداد تضم</w:t>
-            </w:r>
-            <w:r>
-              <w:rPr>
-                <w:rFonts w:ascii="IRANYekanRd" w:hAnsi="IRANYekanRd" w:cs="IRANYekanRd" w:hint="cs"/>
-                <w:rtl/>
-              </w:rPr>
-              <w:t>ی</w:t>
-            </w:r>
-            <w:r>
-              <w:rPr>
-                <w:rFonts w:ascii="IRANYekanRd" w:hAnsi="IRANYekanRd" w:cs="IRANYekanRd" w:hint="eastAsia"/>
-                <w:rtl/>
-              </w:rPr>
-              <w:t>ن</w:t>
-            </w:r>
-            <w:r>
-              <w:rPr>
-                <w:rFonts w:ascii="IRANYekanRd" w:hAnsi="IRANYekanRd" w:cs="IRANYekanRd"/>
-                <w:rtl/>
-              </w:rPr>
-              <w:t xml:space="preserve"> م</w:t>
-            </w:r>
-            <w:r>
-              <w:rPr>
-                <w:rFonts w:ascii="IRANYekanRd" w:hAnsi="IRANYekanRd" w:cs="IRANYekanRd" w:hint="cs"/>
-                <w:rtl/>
-              </w:rPr>
-              <w:t>ی‌</w:t>
-            </w:r>
-            <w:r>
-              <w:rPr>
-                <w:rFonts w:ascii="IRANYekanRd" w:hAnsi="IRANYekanRd" w:cs="IRANYekanRd" w:hint="eastAsia"/>
-                <w:rtl/>
-              </w:rPr>
-              <w:t>کند</w:t>
-            </w:r>
-            <w:r>
-              <w:rPr>
-                <w:rFonts w:ascii="IRANYekanRd" w:hAnsi="IRANYekanRd" w:cs="IRANYekanRd"/>
-                <w:rtl/>
-              </w:rPr>
-              <w:t>.{</w:t>
-            </w:r>
-            <w:proofErr w:type="spellStart"/>
-            <w:r>
-              <w:rPr>
-                <w:rFonts w:ascii="IRANYekanRd" w:hAnsi="IRANYekanRd" w:cs="IRANYekanRd"/>
-              </w:rPr>
-              <w:t>hasWarranty</w:t>
-            </w:r>
-            <w:proofErr w:type="spellEnd"/>
-            <w:r>
-              <w:rPr>
-                <w:rFonts w:ascii="IRANYekanRd" w:hAnsi="IRANYekanRd" w:cs="IRANYekanRd"/>
-                <w:rtl/>
-              </w:rPr>
-              <w:t>/</w:t>
-            </w:r>
             <w:r>
               <w:rPr>
                 <w:rFonts w:ascii="IRANYekanRd" w:hAnsi="IRANYekanRd" w:cs="IRANYekanRd"/>
@@ -6558,21 +5895,147 @@
               <w:rPr>
                 <w:rFonts w:ascii="IRANYekanRd" w:hAnsi="IRANYekanRd" w:cs="IRANYekanRd"/>
               </w:rPr>
-              <w:t>{#leadtimeTrigger}{{leadtimeTrigger}}{{/leadtimeTrigger}}{{^leadtimeTrigger}}</w:t>
+              <w:t>{{leadtimeTriggerText}}{{{leadtimeTriggerText}}}{{{leadtimeTriggerText}}}{{{leadtimeTriggerText}}}</w:t>
             </w:r>
             <w:r>
               <w:rPr>
                 <w:rFonts w:ascii="IRANYekanRd" w:hAnsi="IRANYekanRd" w:cs="IRANYekanRd"/>
                 <w:rtl/>
               </w:rPr>
-              <w:t>انعقاد قرارداد{{</w:t>
+              <w:t>انعقاد قرارداد{{leadtimeTriggerText}} تحو</w:t>
+            </w:r>
+            <w:r>
+              <w:rPr>
+                <w:rFonts w:ascii="IRANYekanRd" w:hAnsi="IRANYekanRd" w:cs="IRANYekanRd" w:hint="cs"/>
+                <w:rtl/>
+              </w:rPr>
+              <w:t>ی</w:t>
+            </w:r>
+            <w:r>
+              <w:rPr>
+                <w:rFonts w:ascii="IRANYekanRd" w:hAnsi="IRANYekanRd" w:cs="IRANYekanRd" w:hint="eastAsia"/>
+                <w:rtl/>
+              </w:rPr>
+              <w:t>ل</w:t>
+            </w:r>
+            <w:r>
+              <w:rPr>
+                <w:rFonts w:ascii="IRANYekanRd" w:hAnsi="IRANYekanRd" w:cs="IRANYekanRd"/>
+                <w:rtl/>
+              </w:rPr>
+              <w:t xml:space="preserve"> دهد. هرگونه تغ</w:t>
+            </w:r>
+            <w:r>
+              <w:rPr>
+                <w:rFonts w:ascii="IRANYekanRd" w:hAnsi="IRANYekanRd" w:cs="IRANYekanRd" w:hint="cs"/>
+                <w:rtl/>
+              </w:rPr>
+              <w:t>یی</w:t>
+            </w:r>
+            <w:r>
+              <w:rPr>
+                <w:rFonts w:ascii="IRANYekanRd" w:hAnsi="IRANYekanRd" w:cs="IRANYekanRd" w:hint="eastAsia"/>
+                <w:rtl/>
+              </w:rPr>
+              <w:t>ر</w:t>
+            </w:r>
+            <w:r>
+              <w:rPr>
+                <w:rFonts w:ascii="IRANYekanRd" w:hAnsi="IRANYekanRd" w:cs="IRANYekanRd"/>
+                <w:rtl/>
+              </w:rPr>
+              <w:t xml:space="preserve"> در برنامهٔ زمان‌بند</w:t>
+            </w:r>
+            <w:r>
+              <w:rPr>
+                <w:rFonts w:ascii="IRANYekanRd" w:hAnsi="IRANYekanRd" w:cs="IRANYekanRd" w:hint="cs"/>
+                <w:rtl/>
+              </w:rPr>
+              <w:t>ی</w:t>
+            </w:r>
+            <w:r>
+              <w:rPr>
+                <w:rFonts w:ascii="IRANYekanRd" w:hAnsi="IRANYekanRd" w:cs="IRANYekanRd"/>
+                <w:rtl/>
+              </w:rPr>
+              <w:t xml:space="preserve"> تحو</w:t>
+            </w:r>
+            <w:r>
+              <w:rPr>
+                <w:rFonts w:ascii="IRANYekanRd" w:hAnsi="IRANYekanRd" w:cs="IRANYekanRd" w:hint="cs"/>
+                <w:rtl/>
+              </w:rPr>
+              <w:t>ی</w:t>
+            </w:r>
+            <w:r>
+              <w:rPr>
+                <w:rFonts w:ascii="IRANYekanRd" w:hAnsi="IRANYekanRd" w:cs="IRANYekanRd" w:hint="eastAsia"/>
+                <w:rtl/>
+              </w:rPr>
+              <w:t>لِ</w:t>
+            </w:r>
+            <w:r>
+              <w:rPr>
+                <w:rFonts w:ascii="IRANYekanRd" w:hAnsi="IRANYekanRd" w:cs="IRANYekanRd"/>
+                <w:rtl/>
+              </w:rPr>
+              <w:t xml:space="preserve"> کالاها</w:t>
+            </w:r>
+            <w:r>
+              <w:rPr>
+                <w:rFonts w:ascii="IRANYekanRd" w:hAnsi="IRANYekanRd" w:cs="IRANYekanRd" w:hint="cs"/>
+                <w:rtl/>
+              </w:rPr>
+              <w:t>ی</w:t>
+            </w:r>
+            <w:r>
+              <w:rPr>
+                <w:rFonts w:ascii="IRANYekanRd" w:hAnsi="IRANYekanRd" w:cs="IRANYekanRd"/>
+                <w:rtl/>
+              </w:rPr>
+              <w:t xml:space="preserve"> موضوع قرارداد، منوط به موافقت و اجازهٔ کتب</w:t>
+            </w:r>
+            <w:r>
+              <w:rPr>
+                <w:rFonts w:ascii="IRANYekanRd" w:hAnsi="IRANYekanRd" w:cs="IRANYekanRd" w:hint="cs"/>
+                <w:rtl/>
+              </w:rPr>
+              <w:t>یِ</w:t>
+            </w:r>
+            <w:r>
+              <w:rPr>
+                <w:rFonts w:ascii="IRANYekanRd" w:hAnsi="IRANYekanRd" w:cs="IRANYekanRd"/>
+                <w:rtl/>
+              </w:rPr>
+              <w:t xml:space="preserve"> خر</w:t>
+            </w:r>
+            <w:r>
+              <w:rPr>
+                <w:rFonts w:ascii="IRANYekanRd" w:hAnsi="IRANYekanRd" w:cs="IRANYekanRd" w:hint="cs"/>
+                <w:rtl/>
+              </w:rPr>
+              <w:t>ی</w:t>
+            </w:r>
+            <w:r>
+              <w:rPr>
+                <w:rFonts w:ascii="IRANYekanRd" w:hAnsi="IRANYekanRd" w:cs="IRANYekanRd" w:hint="eastAsia"/>
+                <w:rtl/>
+              </w:rPr>
+              <w:t>دار</w:t>
+            </w:r>
+            <w:r>
+              <w:rPr>
+                <w:rFonts w:ascii="IRANYekanRd" w:hAnsi="IRANYekanRd" w:cs="IRANYekanRd"/>
+                <w:rtl/>
+              </w:rPr>
+              <w:t>{#</w:t>
             </w:r>
             <w:proofErr w:type="spellStart"/>
             <w:r>
               <w:rPr>
                 <w:rFonts w:ascii="IRANYekanRd" w:hAnsi="IRANYekanRd" w:cs="IRANYekanRd"/>
               </w:rPr>
-              <w:t>leadtimeTrigger</w:t>
+              <w:t>allowBuyerRep</w:t>
             </w:r>
             <w:proofErr w:type="spellEnd"/>
             <w:r>
@@ -6580,14 +6043,28 @@
                 <w:rFonts w:ascii="IRANYekanRd" w:hAnsi="IRANYekanRd" w:cs="IRANYekanRd"/>
                 <w:rtl/>
               </w:rPr>
-              <w:t>/</w:t>
+              <w:t xml:space="preserve">} </w:t>
+            </w:r>
+            <w:r>
+              <w:rPr>
+                <w:rFonts w:ascii="IRANYekanRd" w:hAnsi="IRANYekanRd" w:cs="IRANYekanRd" w:hint="cs"/>
+                <w:rtl/>
+              </w:rPr>
+              <w:t>ی</w:t>
+            </w:r>
+            <w:r>
+              <w:rPr>
+                <w:rFonts w:ascii="IRANYekanRd" w:hAnsi="IRANYekanRd" w:cs="IRANYekanRd" w:hint="eastAsia"/>
+                <w:rtl/>
+              </w:rPr>
+              <w:t>ا</w:t>
             </w:r>
             <w:r>
               <w:rPr>
                 <w:rFonts w:ascii="IRANYekanRd" w:hAnsi="IRANYekanRd" w:cs="IRANYekanRd"/>
                 <w:rtl/>
               </w:rPr>
-              <w:t>}} تحو</w:t>
+              <w:t xml:space="preserve"> نما</w:t>
             </w:r>
             <w:r>
               <w:rPr>
@@ -6601,27 +6078,63 @@
                 <w:rFonts w:ascii="IRANYekanRd" w:hAnsi="IRANYekanRd" w:cs="IRANYekanRd" w:hint="eastAsia"/>
                 <w:rtl/>
               </w:rPr>
-              <w:t>ل</w:t>
+              <w:t>ندهٔ</w:t>
             </w:r>
             <w:r>
               <w:rPr>
                 <w:rFonts w:ascii="IRANYekanRd" w:hAnsi="IRANYekanRd" w:cs="IRANYekanRd"/>
                 <w:rtl/>
               </w:rPr>
-              <w:t xml:space="preserve"> دهد. هرگونه تغ</w:t>
+              <w:t xml:space="preserve"> خر</w:t>
             </w:r>
             <w:r>
               <w:rPr>
                 <w:rFonts w:ascii="IRANYekanRd" w:hAnsi="IRANYekanRd" w:cs="IRANYekanRd" w:hint="cs"/>
                 <w:rtl/>
               </w:rPr>
-              <w:t>یی</w:t>
+              <w:t>ی</w:t>
             </w:r>
             <w:r>
               <w:rPr>
                 <w:rFonts w:ascii="IRANYekanRd" w:hAnsi="IRANYekanRd" w:cs="IRANYekanRd" w:hint="eastAsia"/>
                 <w:rtl/>
               </w:rPr>
+              <w:t>دار</w:t>
+            </w:r>
+            <w:r>
+              <w:rPr>
+                <w:rFonts w:ascii="IRANYekanRd" w:hAnsi="IRANYekanRd" w:cs="IRANYekanRd"/>
+                <w:rtl/>
+              </w:rPr>
+              <w:t>{/</w:t>
+            </w:r>
+            <w:proofErr w:type="spellStart"/>
+            <w:r>
+              <w:rPr>
+                <w:rFonts w:ascii="IRANYekanRd" w:hAnsi="IRANYekanRd" w:cs="IRANYekanRd"/>
+              </w:rPr>
+              <w:t>allowBuyerRep</w:t>
+            </w:r>
+            <w:proofErr w:type="spellEnd"/>
+            <w:r>
+              <w:rPr>
+                <w:rFonts w:ascii="IRANYekanRd" w:hAnsi="IRANYekanRd" w:cs="IRANYekanRd"/>
+                <w:rtl/>
+              </w:rPr>
+              <w:t>} است؛ در غ</w:t>
+            </w:r>
+            <w:r>
+              <w:rPr>
+                <w:rFonts w:ascii="IRANYekanRd" w:hAnsi="IRANYekanRd" w:cs="IRANYekanRd" w:hint="cs"/>
+                <w:rtl/>
+              </w:rPr>
+              <w:t>ی</w:t>
+            </w:r>
+            <w:r>
+              <w:rPr>
+                <w:rFonts w:ascii="IRANYekanRd" w:hAnsi="IRANYekanRd" w:cs="IRANYekanRd" w:hint="eastAsia"/>
+                <w:rtl/>
+              </w:rPr>
               <w:t>ر</w:t>
             </w:r>
             <w:r>
@@ -6629,7 +6142,7 @@
                 <w:rFonts w:ascii="IRANYekanRd" w:hAnsi="IRANYekanRd" w:cs="IRANYekanRd"/>
                 <w:rtl/>
               </w:rPr>
-              <w:t xml:space="preserve"> در برنامهٔ زمان‌بند</w:t>
+              <w:t xml:space="preserve"> ا</w:t>
             </w:r>
             <w:r>
               <w:rPr>
@@ -6640,230 +6153,20 @@
             </w:r>
             <w:r>
               <w:rPr>
+                <w:rFonts w:ascii="IRANYekanRd" w:hAnsi="IRANYekanRd" w:cs="IRANYekanRd" w:hint="eastAsia"/>
+                <w:rtl/>
+              </w:rPr>
+              <w:t>ن</w:t>
+            </w:r>
+            <w:r>
+              <w:rPr>
                 <w:rFonts w:ascii="IRANYekanRd" w:hAnsi="IRANYekanRd" w:cs="IRANYekanRd"/>
                 <w:rtl/>
               </w:rPr>
-              <w:t xml:space="preserve"> تحو</w:t>
-            </w:r>
-            <w:r>
-              <w:rPr>
-                <w:rFonts w:ascii="IRANYekanRd" w:hAnsi="IRANYekanRd" w:cs="IRANYekanRd" w:hint="cs"/>
-                <w:rtl/>
-              </w:rPr>
-              <w:t>ی</w:t>
-            </w:r>
-            <w:r>
-              <w:rPr>
-                <w:rFonts w:ascii="IRANYekanRd" w:hAnsi="IRANYekanRd" w:cs="IRANYekanRd" w:hint="eastAsia"/>
-                <w:rtl/>
-              </w:rPr>
-              <w:t>لِ</w:t>
-            </w:r>
-            <w:r>
-              <w:rPr>
-                <w:rFonts w:ascii="IRANYekanRd" w:hAnsi="IRANYekanRd" w:cs="IRANYekanRd"/>
-                <w:rtl/>
-              </w:rPr>
-              <w:t xml:space="preserve"> کالاها</w:t>
-            </w:r>
-            <w:r>
-              <w:rPr>
-                <w:rFonts w:ascii="IRANYekanRd" w:hAnsi="IRANYekanRd" w:cs="IRANYekanRd" w:hint="cs"/>
-                <w:rtl/>
-              </w:rPr>
-              <w:t>ی</w:t>
-            </w:r>
-            <w:r>
-              <w:rPr>
-                <w:rFonts w:ascii="IRANYekanRd" w:hAnsi="IRANYekanRd" w:cs="IRANYekanRd"/>
-                <w:rtl/>
-              </w:rPr>
-              <w:t xml:space="preserve"> موضوع قرارداد، منوط به موافقت و اجازهٔ کتب</w:t>
-            </w:r>
-            <w:r>
-              <w:rPr>
-                <w:rFonts w:ascii="IRANYekanRd" w:hAnsi="IRANYekanRd" w:cs="IRANYekanRd" w:hint="cs"/>
-                <w:rtl/>
-              </w:rPr>
-              <w:t>یِ</w:t>
-            </w:r>
-            <w:r>
-              <w:rPr>
-                <w:rFonts w:ascii="IRANYekanRd" w:hAnsi="IRANYekanRd" w:cs="IRANYekanRd"/>
-                <w:rtl/>
-              </w:rPr>
-              <w:t xml:space="preserve"> خر</w:t>
-            </w:r>
-            <w:r>
-              <w:rPr>
-                <w:rFonts w:ascii="IRANYekanRd" w:hAnsi="IRANYekanRd" w:cs="IRANYekanRd" w:hint="cs"/>
-                <w:rtl/>
-              </w:rPr>
-              <w:t>ی</w:t>
-            </w:r>
-            <w:r>
-              <w:rPr>
-                <w:rFonts w:ascii="IRANYekanRd" w:hAnsi="IRANYekanRd" w:cs="IRANYekanRd" w:hint="eastAsia"/>
-                <w:rtl/>
-              </w:rPr>
-              <w:t>دار</w:t>
-            </w:r>
-            <w:r>
-              <w:rPr>
-                <w:rFonts w:ascii="IRANYekanRd" w:hAnsi="IRANYekanRd" w:cs="IRANYekanRd"/>
-                <w:rtl/>
-              </w:rPr>
-              <w:t>{</w:t>
-            </w:r>
-            <w:proofErr w:type="spellStart"/>
-            <w:r>
-              <w:rPr>
-                <w:rFonts w:ascii="IRANYekanRd" w:hAnsi="IRANYekanRd" w:cs="IRANYekanRd"/>
-              </w:rPr>
-              <w:t>allowBuyerRep</w:t>
-            </w:r>
-            <w:proofErr w:type="spellEnd"/>
-            <w:r>
-              <w:rPr>
-                <w:rFonts w:ascii="IRANYekanRd" w:hAnsi="IRANYekanRd" w:cs="IRANYekanRd"/>
-                <w:rtl/>
-              </w:rPr>
-              <w:t>#</w:t>
-            </w:r>
-            <w:r>
-              <w:rPr>
-                <w:rFonts w:ascii="IRANYekanRd" w:hAnsi="IRANYekanRd" w:cs="IRANYekanRd"/>
-                <w:rtl/>
-              </w:rPr>
-              <w:t xml:space="preserve">} </w:t>
-            </w:r>
-            <w:r>
-              <w:rPr>
-                <w:rFonts w:ascii="IRANYekanRd" w:hAnsi="IRANYekanRd" w:cs="IRANYekanRd" w:hint="cs"/>
-                <w:rtl/>
-              </w:rPr>
-              <w:t>ی</w:t>
-            </w:r>
-            <w:r>
-              <w:rPr>
-                <w:rFonts w:ascii="IRANYekanRd" w:hAnsi="IRANYekanRd" w:cs="IRANYekanRd" w:hint="eastAsia"/>
-                <w:rtl/>
-              </w:rPr>
-              <w:t>ا</w:t>
-            </w:r>
-            <w:r>
-              <w:rPr>
-                <w:rFonts w:ascii="IRANYekanRd" w:hAnsi="IRANYekanRd" w:cs="IRANYekanRd"/>
-                <w:rtl/>
-              </w:rPr>
-              <w:t xml:space="preserve"> نما</w:t>
-            </w:r>
-            <w:r>
-              <w:rPr>
-                <w:rFonts w:ascii="IRANYekanRd" w:hAnsi="IRANYekanRd" w:cs="IRANYekanRd" w:hint="cs"/>
-                <w:rtl/>
-              </w:rPr>
-              <w:t>ی</w:t>
-            </w:r>
-            <w:r>
-              <w:rPr>
-                <w:rFonts w:ascii="IRANYekanRd" w:hAnsi="IRANYekanRd" w:cs="IRANYekanRd" w:hint="eastAsia"/>
-                <w:rtl/>
-              </w:rPr>
-              <w:t>ندهٔ</w:t>
-            </w:r>
-            <w:r>
-              <w:rPr>
-                <w:rFonts w:ascii="IRANYekanRd" w:hAnsi="IRANYekanRd" w:cs="IRANYekanRd"/>
-                <w:rtl/>
-              </w:rPr>
-              <w:t xml:space="preserve"> خر</w:t>
-            </w:r>
-            <w:r>
-              <w:rPr>
-                <w:rFonts w:ascii="IRANYekanRd" w:hAnsi="IRANYekanRd" w:cs="IRANYekanRd" w:hint="cs"/>
-                <w:rtl/>
-              </w:rPr>
-              <w:t>ی</w:t>
-            </w:r>
-            <w:r>
-              <w:rPr>
-                <w:rFonts w:ascii="IRANYekanRd" w:hAnsi="IRANYekanRd" w:cs="IRANYekanRd" w:hint="eastAsia"/>
-                <w:rtl/>
-              </w:rPr>
-              <w:t>دار</w:t>
-            </w:r>
-            <w:r>
-              <w:rPr>
-                <w:rFonts w:ascii="IRANYekanRd" w:hAnsi="IRANYekanRd" w:cs="IRANYekanRd"/>
-                <w:rtl/>
-              </w:rPr>
-              <w:t>{</w:t>
-            </w:r>
-            <w:proofErr w:type="spellStart"/>
-            <w:r>
-              <w:rPr>
-                <w:rFonts w:ascii="IRANYekanRd" w:hAnsi="IRANYekanRd" w:cs="IRANYekanRd"/>
-              </w:rPr>
-              <w:t>allowBuyerRep</w:t>
-            </w:r>
-            <w:proofErr w:type="spellEnd"/>
-            <w:r>
-              <w:rPr>
-                <w:rFonts w:ascii="IRANYekanRd" w:hAnsi="IRANYekanRd" w:cs="IRANYekanRd"/>
-                <w:rtl/>
-              </w:rPr>
-              <w:t>/</w:t>
-            </w:r>
-            <w:r>
-              <w:rPr>
-                <w:rFonts w:ascii="IRANYekanRd" w:hAnsi="IRANYekanRd" w:cs="IRANYekanRd"/>
-                <w:rtl/>
-              </w:rPr>
-              <w:t>} است؛ در غ</w:t>
-            </w:r>
-            <w:r>
-              <w:rPr>
-                <w:rFonts w:ascii="IRANYekanRd" w:hAnsi="IRANYekanRd" w:cs="IRANYekanRd" w:hint="cs"/>
-                <w:rtl/>
-              </w:rPr>
-              <w:t>ی</w:t>
-            </w:r>
-            <w:r>
-              <w:rPr>
-                <w:rFonts w:ascii="IRANYekanRd" w:hAnsi="IRANYekanRd" w:cs="IRANYekanRd" w:hint="eastAsia"/>
-                <w:rtl/>
-              </w:rPr>
-              <w:t>ر</w:t>
-            </w:r>
-            <w:r>
-              <w:rPr>
-                <w:rFonts w:ascii="IRANYekanRd" w:hAnsi="IRANYekanRd" w:cs="IRANYekanRd"/>
-                <w:rtl/>
-              </w:rPr>
-              <w:t xml:space="preserve"> ا</w:t>
-            </w:r>
-            <w:r>
-              <w:rPr>
-                <w:rFonts w:ascii="IRANYekanRd" w:hAnsi="IRANYekanRd" w:cs="IRANYekanRd" w:hint="cs"/>
-                <w:rtl/>
-              </w:rPr>
-              <w:t>ی</w:t>
-            </w:r>
-            <w:r>
-              <w:rPr>
-                <w:rFonts w:ascii="IRANYekanRd" w:hAnsi="IRANYekanRd" w:cs="IRANYekanRd" w:hint="eastAsia"/>
-                <w:rtl/>
-              </w:rPr>
-              <w:t>ن</w:t>
-            </w:r>
-            <w:r>
-              <w:rPr>
-                <w:rFonts w:ascii="IRANYekanRd" w:hAnsi="IRANYekanRd" w:cs="IRANYekanRd"/>
-                <w:rtl/>
-              </w:rPr>
               <w:t xml:space="preserve"> صورت فاقد اعتبار خواهد بود.</w:t>
             </w:r>
+            <w:bookmarkStart w:id="2" w:name="_GoBack"/>
+            <w:bookmarkEnd w:id="2"/>
           </w:p>
         </w:tc>
       </w:tr>
@@ -11131,15 +10434,7 @@
                 <w:color w:val="000000" w:themeColor="text1"/>
                 <w:rtl/>
               </w:rPr>
-              <w:t xml:space="preserve"> </w:t>
-            </w:r>
-            <w:r>
-              <w:rPr>
-                <w:color w:val="000000" w:themeColor="text1"/>
-                <w:rtl/>
-              </w:rPr>
-              <w:lastRenderedPageBreak/>
-              <w:t xml:space="preserve">فروش اسکناس بازار آزاد </w:t>
+              <w:t xml:space="preserve"> فروش اسکناس بازار آزاد </w:t>
             </w:r>
             <w:r>
               <w:rPr>
@@ -11520,6 +10815,7 @@
           <w:color w:val="000000" w:themeColor="text1"/>
           <w:rtl/>
         </w:rPr>
+        <w:lastRenderedPageBreak/>
         <w:t>ا</w:t>
       </w:r>
       <w:r>
@@ -12841,41 +12137,7 @@
                 <w:rtl/>
                 <w:lang w:bidi="fa-IR"/>
               </w:rPr>
-              <w:t>{</w:t>
-            </w:r>
-            <w:proofErr w:type="spellStart"/>
-            <w:r>
-              <w:rPr>
-                <w:rFonts w:ascii="IRANYekanRd" w:hAnsi="IRANYekanRd" w:cs="IRANYekanRd"/>
-                <w:color w:val="000000" w:themeColor="text1"/>
-                <w:sz w:val="22"/>
-                <w:szCs w:val="22"/>
-                <w:lang w:bidi="fa-IR"/>
-              </w:rPr>
-              <w:t>hasKaveh</w:t>
-            </w:r>
-            <w:proofErr w:type="spellEnd"/>
-            <w:r>
-              <w:rPr>
-                <w:rFonts w:ascii="IRANYekanRd" w:hAnsi="IRANYekanRd" w:cs="IRANYekanRd"/>
-                <w:color w:val="000000" w:themeColor="text1"/>
-                <w:sz w:val="22"/>
-                <w:szCs w:val="22"/>
-                <w:rtl/>
-                <w:lang w:bidi="fa-IR"/>
-              </w:rPr>
-              <w:t>#</w:t>
-            </w:r>
-            <w:r>
-              <w:rPr>
-                <w:rFonts w:ascii="IRANYekanRd" w:hAnsi="IRANYekanRd" w:cs="IRANYekanRd"/>
-                <w:color w:val="000000" w:themeColor="text1"/>
-                <w:sz w:val="22"/>
-                <w:szCs w:val="22"/>
-                <w:rtl/>
-                <w:lang w:bidi="fa-IR"/>
-              </w:rPr>
-              <w:t>}</w:t>
+              <w:t>{#hasKaveh}</w:t>
             </w:r>
           </w:p>
           <w:p>
@@ -13172,41 +12434,7 @@
                 <w:rtl/>
                 <w:lang w:bidi="fa-IR"/>
               </w:rPr>
-              <w:t>{</w:t>
-            </w:r>
-            <w:proofErr w:type="spellStart"/>
-            <w:r>
-              <w:rPr>
-                <w:rFonts w:ascii="IRANYekanRd" w:hAnsi="IRANYekanRd" w:cs="IRANYekanRd"/>
-                <w:color w:val="000000" w:themeColor="text1"/>
-                <w:sz w:val="22"/>
-                <w:szCs w:val="22"/>
-                <w:lang w:bidi="fa-IR"/>
-              </w:rPr>
-              <w:t>hasKaveh</w:t>
-            </w:r>
-            <w:proofErr w:type="spellEnd"/>
-            <w:r>
-              <w:rPr>
-                <w:rFonts w:ascii="IRANYekanRd" w:hAnsi="IRANYekanRd" w:cs="IRANYekanRd"/>
-                <w:color w:val="000000" w:themeColor="text1"/>
-                <w:sz w:val="22"/>
-                <w:szCs w:val="22"/>
-                <w:rtl/>
-                <w:lang w:bidi="fa-IR"/>
-              </w:rPr>
-              <w:t>/</w:t>
-            </w:r>
-            <w:r>
-              <w:rPr>
-                <w:rFonts w:ascii="IRANYekanRd" w:hAnsi="IRANYekanRd" w:cs="IRANYekanRd"/>
-                <w:color w:val="000000" w:themeColor="text1"/>
-                <w:sz w:val="22"/>
-                <w:szCs w:val="22"/>
-                <w:rtl/>
-                <w:lang w:bidi="fa-IR"/>
-              </w:rPr>
-              <w:t>}</w:t>
+              <w:t>{/hasKaveh}</w:t>
             </w:r>
           </w:p>
           <w:p>
@@ -14200,39 +13428,7 @@
           <w:rtl/>
           <w:lang w:bidi="fa-IR"/>
         </w:rPr>
-        <w:t>{</w:t>
-      </w:r>
-      <w:r>
-        <w:rPr>
-          <w:rFonts w:eastAsia="Times New Roman"/>
-          <w:b/>
-          <w:bCs/>
-          <w:color w:val="000000" w:themeColor="text1"/>
-          <w:lang w:bidi="fa-IR"/>
-        </w:rPr>
-        <w:t>attachments</w:t>
-      </w:r>
-      <w:r>
-        <w:rPr>
-          <w:rFonts w:eastAsia="Times New Roman"/>
-          <w:b/>
-          <w:bCs/>
-          <w:color w:val="000000" w:themeColor="text1"/>
-          <w:rtl/>
-          <w:lang w:bidi="fa-IR"/>
-        </w:rPr>
-        <w:t>#</w:t>
-      </w:r>
-      <w:r>
-        <w:rPr>
-          <w:rFonts w:eastAsia="Times New Roman"/>
-          <w:b/>
-          <w:bCs/>
-          <w:color w:val="000000" w:themeColor="text1"/>
-          <w:rtl/>
-          <w:lang w:bidi="fa-IR"/>
-        </w:rPr>
-        <w:t>}</w:t>
+        <w:t>{#attachments}</w:t>
       </w:r>
     </w:p>
     <w:p>
@@ -14354,39 +13550,7 @@
           <w:rtl/>
           <w:lang w:bidi="fa-IR"/>
         </w:rPr>
-        <w:t>{</w:t>
-      </w:r>
-      <w:r>
-        <w:rPr>
-          <w:rFonts w:eastAsia="Times New Roman"/>
-          <w:b/>
-          <w:bCs/>
-          <w:color w:val="000000" w:themeColor="text1"/>
-          <w:lang w:bidi="fa-IR"/>
-        </w:rPr>
-        <w:t>attachments</w:t>
-      </w:r>
-      <w:r>
-        <w:rPr>
-          <w:rFonts w:eastAsia="Times New Roman"/>
-          <w:b/>
-          <w:bCs/>
-          <w:color w:val="000000" w:themeColor="text1"/>
-          <w:rtl/>
-          <w:lang w:bidi="fa-IR"/>
-        </w:rPr>
-        <w:t>/</w:t>
-      </w:r>
-      <w:r>
-        <w:rPr>
-          <w:rFonts w:eastAsia="Times New Roman"/>
-          <w:b/>
-          <w:bCs/>
-          <w:color w:val="000000" w:themeColor="text1"/>
-          <w:rtl/>
-          <w:lang w:bidi="fa-IR"/>
-        </w:rPr>
-        <w:t>}</w:t>
+        <w:t>{/attachments}</w:t>
       </w:r>
     </w:p>
     <w:sectPr>
@@ -17663,7 +16827,7 @@
 </file>
 
 <file path=customXml/itemProps1.xml><?xml version="1.0" encoding="utf-8"?>
-<ds:datastoreItem xmlns:ds="http://schemas.openxmlformats.org/officeDocument/2006/customXml" ds:itemID="{8C140E12-425C-4EF4-9F0B-E15A415CDAB8}">
+<ds:datastoreItem xmlns:ds="http://schemas.openxmlformats.org/officeDocument/2006/customXml" ds:itemID="{E3A267CA-A508-490E-A02E-3D6F28426124}">
   <ds:schemaRefs>
     <ds:schemaRef ds:uri="http://schemas.openxmlformats.org/officeDocument/2006/bibliography"/>
   </ds:schemaRefs>

</xml_diff>